<commit_message>
updated report, district comparison code
</commit_message>
<xml_diff>
--- a/Project_Deliverables/TexasGradReport.docx
+++ b/Project_Deliverables/TexasGradReport.docx
@@ -9302,6 +9302,11 @@
     </w:p>
     <w:p>
       <w:pPr>
+        <w:pStyle w:val="ListParagraph"/>
+        <w:numPr>
+          <w:ilvl w:val="0"/>
+          <w:numId w:val="10"/>
+        </w:numPr>
         <w:rPr>
           <w:rFonts w:cstheme="minorHAnsi"/>
           <w:color w:val="000000"/>
@@ -9328,7 +9333,37 @@
           <w:szCs w:val="24"/>
           <w:shd w:val="clear" w:color="auto" w:fill="FFFFFF"/>
         </w:rPr>
-        <w:t xml:space="preserve">assume the </w:t>
+        <w:t xml:space="preserve">start of by </w:t>
+      </w:r>
+      <w:r>
+        <w:rPr>
+          <w:rFonts w:cstheme="minorHAnsi"/>
+          <w:color w:val="000000"/>
+          <w:sz w:val="24"/>
+          <w:szCs w:val="24"/>
+          <w:shd w:val="clear" w:color="auto" w:fill="FFFFFF"/>
+        </w:rPr>
+        <w:t>assum</w:t>
+      </w:r>
+      <w:r>
+        <w:rPr>
+          <w:rFonts w:cstheme="minorHAnsi"/>
+          <w:color w:val="000000"/>
+          <w:sz w:val="24"/>
+          <w:szCs w:val="24"/>
+          <w:shd w:val="clear" w:color="auto" w:fill="FFFFFF"/>
+        </w:rPr>
+        <w:t>ing that</w:t>
+      </w:r>
+      <w:r>
+        <w:rPr>
+          <w:rFonts w:cstheme="minorHAnsi"/>
+          <w:color w:val="000000"/>
+          <w:sz w:val="24"/>
+          <w:szCs w:val="24"/>
+          <w:shd w:val="clear" w:color="auto" w:fill="FFFFFF"/>
+        </w:rPr>
+        <w:t xml:space="preserve"> the </w:t>
       </w:r>
       <w:r>
         <w:rPr>
@@ -9350,8 +9385,6 @@
         </w:rPr>
         <w:t xml:space="preserve">yet </w:t>
       </w:r>
-      <w:bookmarkStart w:id="0" w:name="_GoBack"/>
-      <w:bookmarkEnd w:id="0"/>
       <w:r>
         <w:rPr>
           <w:rFonts w:cstheme="minorHAnsi"/>
@@ -9441,6 +9474,16 @@
           <w:shd w:val="clear" w:color="auto" w:fill="FFFFFF"/>
         </w:rPr>
         <w:t>greater college graduation percentage</w:t>
+      </w:r>
+      <w:r>
+        <w:rPr>
+          <w:rFonts w:cstheme="minorHAnsi"/>
+          <w:color w:val="000000"/>
+          <w:sz w:val="24"/>
+          <w:szCs w:val="24"/>
+          <w:shd w:val="clear" w:color="auto" w:fill="FFFFFF"/>
+        </w:rPr>
+        <w:t xml:space="preserve"> than its competitors</w:t>
       </w:r>
       <w:r>
         <w:rPr>
@@ -9528,6 +9571,11 @@
     </w:p>
     <w:p>
       <w:pPr>
+        <w:pStyle w:val="ListParagraph"/>
+        <w:numPr>
+          <w:ilvl w:val="0"/>
+          <w:numId w:val="10"/>
+        </w:numPr>
         <w:rPr>
           <w:rFonts w:cstheme="minorHAnsi"/>
           <w:color w:val="000000"/>
@@ -9654,7 +9702,17 @@
           <w:szCs w:val="24"/>
           <w:shd w:val="clear" w:color="auto" w:fill="FFFFFF"/>
         </w:rPr>
-        <w:t xml:space="preserve">contain an </w:t>
+        <w:t>maintain an</w:t>
+      </w:r>
+      <w:r>
+        <w:rPr>
+          <w:rFonts w:cstheme="minorHAnsi"/>
+          <w:color w:val="000000"/>
+          <w:sz w:val="24"/>
+          <w:szCs w:val="24"/>
+          <w:shd w:val="clear" w:color="auto" w:fill="FFFFFF"/>
+        </w:rPr>
+        <w:t xml:space="preserve"> </w:t>
       </w:r>
       <w:r>
         <w:rPr>
@@ -9731,6 +9789,11 @@
     </w:p>
     <w:p>
       <w:pPr>
+        <w:pStyle w:val="ListParagraph"/>
+        <w:numPr>
+          <w:ilvl w:val="0"/>
+          <w:numId w:val="10"/>
+        </w:numPr>
         <w:rPr>
           <w:rFonts w:cstheme="minorHAnsi"/>
           <w:color w:val="000000"/>
@@ -9837,38 +9900,170 @@
           <w:szCs w:val="24"/>
           <w:shd w:val="clear" w:color="auto" w:fill="FFFFFF"/>
         </w:rPr>
-        <w:t xml:space="preserve"> they can provide the amount of top options they’d like to view. The client could also choose to </w:t>
-      </w:r>
-      <w:r>
-        <w:rPr>
-          <w:rFonts w:cstheme="minorHAnsi"/>
-          <w:color w:val="000000"/>
-          <w:sz w:val="24"/>
-          <w:szCs w:val="24"/>
-          <w:shd w:val="clear" w:color="auto" w:fill="FFFFFF"/>
-        </w:rPr>
-        <w:t>just</w:t>
-      </w:r>
-      <w:r>
-        <w:rPr>
-          <w:rFonts w:cstheme="minorHAnsi"/>
-          <w:color w:val="000000"/>
-          <w:sz w:val="24"/>
-          <w:szCs w:val="24"/>
-          <w:shd w:val="clear" w:color="auto" w:fill="FFFFFF"/>
-        </w:rPr>
-        <w:t xml:space="preserve"> focus on</w:t>
-      </w:r>
-      <w:r>
-        <w:rPr>
-          <w:rFonts w:cstheme="minorHAnsi"/>
-          <w:color w:val="000000"/>
-          <w:sz w:val="24"/>
-          <w:szCs w:val="24"/>
-          <w:shd w:val="clear" w:color="auto" w:fill="FFFFFF"/>
-        </w:rPr>
-        <w:t xml:space="preserve"> the class of 2017 (as shown below). Class of 2017 may be favorable for some due to the recency provided. </w:t>
-      </w:r>
+        <w:t xml:space="preserve"> they can provide the amount of top options they’d like to view. The client could </w:t>
+      </w:r>
+      <w:r>
+        <w:rPr>
+          <w:rFonts w:cstheme="minorHAnsi"/>
+          <w:color w:val="000000"/>
+          <w:sz w:val="24"/>
+          <w:szCs w:val="24"/>
+          <w:shd w:val="clear" w:color="auto" w:fill="FFFFFF"/>
+        </w:rPr>
+        <w:t xml:space="preserve">choose to maintain </w:t>
+      </w:r>
+      <w:r>
+        <w:rPr>
+          <w:rFonts w:cstheme="minorHAnsi"/>
+          <w:color w:val="000000"/>
+          <w:sz w:val="24"/>
+          <w:szCs w:val="24"/>
+          <w:shd w:val="clear" w:color="auto" w:fill="FFFFFF"/>
+        </w:rPr>
+        <w:t>focus on</w:t>
+      </w:r>
+      <w:r>
+        <w:rPr>
+          <w:rFonts w:cstheme="minorHAnsi"/>
+          <w:color w:val="000000"/>
+          <w:sz w:val="24"/>
+          <w:szCs w:val="24"/>
+          <w:shd w:val="clear" w:color="auto" w:fill="FFFFFF"/>
+        </w:rPr>
+        <w:t xml:space="preserve"> the</w:t>
+      </w:r>
+      <w:r>
+        <w:rPr>
+          <w:rFonts w:cstheme="minorHAnsi"/>
+          <w:color w:val="000000"/>
+          <w:sz w:val="24"/>
+          <w:szCs w:val="24"/>
+          <w:shd w:val="clear" w:color="auto" w:fill="FFFFFF"/>
+        </w:rPr>
+        <w:t xml:space="preserve"> </w:t>
+      </w:r>
+      <w:r>
+        <w:rPr>
+          <w:rFonts w:cstheme="minorHAnsi"/>
+          <w:color w:val="000000"/>
+          <w:sz w:val="24"/>
+          <w:szCs w:val="24"/>
+          <w:shd w:val="clear" w:color="auto" w:fill="FFFFFF"/>
+        </w:rPr>
+        <w:t>average graduation percentage for the</w:t>
+      </w:r>
+      <w:r>
+        <w:rPr>
+          <w:rFonts w:cstheme="minorHAnsi"/>
+          <w:color w:val="000000"/>
+          <w:sz w:val="24"/>
+          <w:szCs w:val="24"/>
+          <w:shd w:val="clear" w:color="auto" w:fill="FFFFFF"/>
+        </w:rPr>
+        <w:t xml:space="preserve"> class</w:t>
+      </w:r>
+      <w:r>
+        <w:rPr>
+          <w:rFonts w:cstheme="minorHAnsi"/>
+          <w:color w:val="000000"/>
+          <w:sz w:val="24"/>
+          <w:szCs w:val="24"/>
+          <w:shd w:val="clear" w:color="auto" w:fill="FFFFFF"/>
+        </w:rPr>
+        <w:t>es</w:t>
+      </w:r>
+      <w:r>
+        <w:rPr>
+          <w:rFonts w:cstheme="minorHAnsi"/>
+          <w:color w:val="000000"/>
+          <w:sz w:val="24"/>
+          <w:szCs w:val="24"/>
+          <w:shd w:val="clear" w:color="auto" w:fill="FFFFFF"/>
+        </w:rPr>
+        <w:t xml:space="preserve"> of </w:t>
+      </w:r>
+      <w:r>
+        <w:rPr>
+          <w:rFonts w:cstheme="minorHAnsi"/>
+          <w:color w:val="000000"/>
+          <w:sz w:val="24"/>
+          <w:szCs w:val="24"/>
+          <w:shd w:val="clear" w:color="auto" w:fill="FFFFFF"/>
+        </w:rPr>
+        <w:t xml:space="preserve">2011 - </w:t>
+      </w:r>
+      <w:r>
+        <w:rPr>
+          <w:rFonts w:cstheme="minorHAnsi"/>
+          <w:color w:val="000000"/>
+          <w:sz w:val="24"/>
+          <w:szCs w:val="24"/>
+          <w:shd w:val="clear" w:color="auto" w:fill="FFFFFF"/>
+        </w:rPr>
+        <w:t>2017</w:t>
+      </w:r>
+      <w:r>
+        <w:rPr>
+          <w:rFonts w:cstheme="minorHAnsi"/>
+          <w:color w:val="000000"/>
+          <w:sz w:val="24"/>
+          <w:szCs w:val="24"/>
+          <w:shd w:val="clear" w:color="auto" w:fill="FFFFFF"/>
+        </w:rPr>
+        <w:t>, but some may prefer focusing on the</w:t>
+      </w:r>
+      <w:r>
+        <w:rPr>
+          <w:rFonts w:cstheme="minorHAnsi"/>
+          <w:color w:val="000000"/>
+          <w:sz w:val="24"/>
+          <w:szCs w:val="24"/>
+          <w:shd w:val="clear" w:color="auto" w:fill="FFFFFF"/>
+        </w:rPr>
+        <w:t xml:space="preserve"> </w:t>
+      </w:r>
+      <w:r>
+        <w:rPr>
+          <w:rFonts w:cstheme="minorHAnsi"/>
+          <w:color w:val="000000"/>
+          <w:sz w:val="24"/>
+          <w:szCs w:val="24"/>
+          <w:shd w:val="clear" w:color="auto" w:fill="FFFFFF"/>
+        </w:rPr>
+        <w:t>c</w:t>
+      </w:r>
+      <w:r>
+        <w:rPr>
+          <w:rFonts w:cstheme="minorHAnsi"/>
+          <w:color w:val="000000"/>
+          <w:sz w:val="24"/>
+          <w:szCs w:val="24"/>
+          <w:shd w:val="clear" w:color="auto" w:fill="FFFFFF"/>
+        </w:rPr>
+        <w:t>lass of 2017 due to the recency provided</w:t>
+      </w:r>
+      <w:r>
+        <w:rPr>
+          <w:rFonts w:cstheme="minorHAnsi"/>
+          <w:color w:val="000000"/>
+          <w:sz w:val="24"/>
+          <w:szCs w:val="24"/>
+          <w:shd w:val="clear" w:color="auto" w:fill="FFFFFF"/>
+        </w:rPr>
+        <w:t xml:space="preserve"> (“what have you done for me lately?”).</w:t>
+      </w:r>
+    </w:p>
+    <w:p>
+      <w:pPr>
+        <w:pStyle w:val="ListParagraph"/>
+        <w:rPr>
+          <w:rFonts w:cstheme="minorHAnsi"/>
+          <w:color w:val="000000"/>
+          <w:sz w:val="24"/>
+          <w:szCs w:val="24"/>
+          <w:shd w:val="clear" w:color="auto" w:fill="FFFFFF"/>
+        </w:rPr>
+      </w:pPr>
     </w:p>
     <w:p>
       <w:pPr>
@@ -9888,9 +10083,9 @@
           <w:szCs w:val="24"/>
         </w:rPr>
         <w:drawing>
-          <wp:inline distT="0" distB="0" distL="0" distR="0" wp14:anchorId="41B89193" wp14:editId="05A79C44">
-            <wp:extent cx="5943601" cy="1165860"/>
-            <wp:effectExtent l="0" t="0" r="0" b="0"/>
+          <wp:inline distT="0" distB="0" distL="0" distR="0" wp14:anchorId="41B89193" wp14:editId="5F6DDD1D">
+            <wp:extent cx="5943600" cy="1348740"/>
+            <wp:effectExtent l="0" t="0" r="0" b="3810"/>
             <wp:docPr id="53" name="Picture 53"/>
             <wp:cNvGraphicFramePr>
               <a:graphicFrameLocks xmlns:a="http://schemas.openxmlformats.org/drawingml/2006/main" noChangeAspect="1"/>
@@ -9911,7 +10106,7 @@
                   <pic:spPr>
                     <a:xfrm>
                       <a:off x="0" y="0"/>
-                      <a:ext cx="6098781" cy="1196299"/>
+                      <a:ext cx="6098785" cy="1383955"/>
                     </a:xfrm>
                     <a:prstGeom prst="rect">
                       <a:avLst/>
@@ -9926,28 +10121,23 @@
     </w:p>
     <w:p>
       <w:pPr>
-        <w:rPr>
-          <w:rFonts w:cstheme="minorHAnsi"/>
-          <w:color w:val="000000"/>
-          <w:sz w:val="24"/>
-          <w:szCs w:val="24"/>
-          <w:shd w:val="clear" w:color="auto" w:fill="FFFFFF"/>
-        </w:rPr>
-      </w:pPr>
-      <w:r>
-        <w:rPr>
-          <w:rFonts w:cstheme="minorHAnsi"/>
-          <w:color w:val="000000"/>
-          <w:sz w:val="24"/>
-          <w:szCs w:val="24"/>
-          <w:shd w:val="clear" w:color="auto" w:fill="FFFFFF"/>
-        </w:rPr>
-        <w:t xml:space="preserve">A client may already be living in a particular school district within the major regions and are not yet sure if a move is in their child’s best interest. They can simply provide their current school district and the class year or years (2011 – 2017) they are interested in looking at.  </w:t>
-      </w:r>
-    </w:p>
-    <w:p>
-      <w:pPr>
         <w:jc w:val="center"/>
+        <w:rPr>
+          <w:rFonts w:cstheme="minorHAnsi"/>
+          <w:color w:val="000000"/>
+          <w:sz w:val="24"/>
+          <w:szCs w:val="24"/>
+          <w:shd w:val="clear" w:color="auto" w:fill="FFFFFF"/>
+        </w:rPr>
+      </w:pPr>
+    </w:p>
+    <w:p>
+      <w:pPr>
+        <w:pStyle w:val="ListParagraph"/>
+        <w:numPr>
+          <w:ilvl w:val="0"/>
+          <w:numId w:val="10"/>
+        </w:numPr>
         <w:rPr>
           <w:rFonts w:cstheme="minorHAnsi"/>
           <w:i/>
@@ -9961,15 +10151,218 @@
       </w:pPr>
       <w:r>
         <w:rPr>
+          <w:rFonts w:cstheme="minorHAnsi"/>
+          <w:color w:val="000000"/>
+          <w:sz w:val="24"/>
+          <w:szCs w:val="24"/>
+          <w:shd w:val="clear" w:color="auto" w:fill="FFFFFF"/>
+        </w:rPr>
+        <w:t xml:space="preserve">Many of the </w:t>
+      </w:r>
+      <w:r>
+        <w:rPr>
+          <w:rFonts w:cstheme="minorHAnsi"/>
+          <w:color w:val="000000"/>
+          <w:sz w:val="24"/>
+          <w:szCs w:val="24"/>
+          <w:shd w:val="clear" w:color="auto" w:fill="FFFFFF"/>
+        </w:rPr>
+        <w:t>client</w:t>
+      </w:r>
+      <w:r>
+        <w:rPr>
+          <w:rFonts w:cstheme="minorHAnsi"/>
+          <w:color w:val="000000"/>
+          <w:sz w:val="24"/>
+          <w:szCs w:val="24"/>
+          <w:shd w:val="clear" w:color="auto" w:fill="FFFFFF"/>
+        </w:rPr>
+        <w:t>s</w:t>
+      </w:r>
+      <w:r>
+        <w:rPr>
+          <w:rFonts w:cstheme="minorHAnsi"/>
+          <w:color w:val="000000"/>
+          <w:sz w:val="24"/>
+          <w:szCs w:val="24"/>
+          <w:shd w:val="clear" w:color="auto" w:fill="FFFFFF"/>
+        </w:rPr>
+        <w:t xml:space="preserve"> </w:t>
+      </w:r>
+      <w:r>
+        <w:rPr>
+          <w:rFonts w:cstheme="minorHAnsi"/>
+          <w:color w:val="000000"/>
+          <w:sz w:val="24"/>
+          <w:szCs w:val="24"/>
+          <w:shd w:val="clear" w:color="auto" w:fill="FFFFFF"/>
+        </w:rPr>
+        <w:t xml:space="preserve">are </w:t>
+      </w:r>
+      <w:r>
+        <w:rPr>
+          <w:rFonts w:cstheme="minorHAnsi"/>
+          <w:color w:val="000000"/>
+          <w:sz w:val="24"/>
+          <w:szCs w:val="24"/>
+          <w:shd w:val="clear" w:color="auto" w:fill="FFFFFF"/>
+        </w:rPr>
+        <w:t>already</w:t>
+      </w:r>
+      <w:r>
+        <w:rPr>
+          <w:rFonts w:cstheme="minorHAnsi"/>
+          <w:color w:val="000000"/>
+          <w:sz w:val="24"/>
+          <w:szCs w:val="24"/>
+          <w:shd w:val="clear" w:color="auto" w:fill="FFFFFF"/>
+        </w:rPr>
+        <w:t xml:space="preserve"> be</w:t>
+      </w:r>
+      <w:r>
+        <w:rPr>
+          <w:rFonts w:cstheme="minorHAnsi"/>
+          <w:color w:val="000000"/>
+          <w:sz w:val="24"/>
+          <w:szCs w:val="24"/>
+          <w:shd w:val="clear" w:color="auto" w:fill="FFFFFF"/>
+        </w:rPr>
+        <w:t xml:space="preserve"> living in a school district within the major regions</w:t>
+      </w:r>
+      <w:r>
+        <w:rPr>
+          <w:rFonts w:cstheme="minorHAnsi"/>
+          <w:color w:val="000000"/>
+          <w:sz w:val="24"/>
+          <w:szCs w:val="24"/>
+          <w:shd w:val="clear" w:color="auto" w:fill="FFFFFF"/>
+        </w:rPr>
+        <w:t>.</w:t>
+      </w:r>
+      <w:r>
+        <w:rPr>
+          <w:rFonts w:cstheme="minorHAnsi"/>
+          <w:color w:val="000000"/>
+          <w:sz w:val="24"/>
+          <w:szCs w:val="24"/>
+          <w:shd w:val="clear" w:color="auto" w:fill="FFFFFF"/>
+        </w:rPr>
+        <w:t xml:space="preserve"> After taking advantage of the strategies mentioned above, the client could choose to do a comparison between their current district and the one they are now strongly considering.</w:t>
+      </w:r>
+      <w:r>
+        <w:rPr>
+          <w:rFonts w:cstheme="minorHAnsi"/>
+          <w:color w:val="000000"/>
+          <w:sz w:val="24"/>
+          <w:szCs w:val="24"/>
+          <w:shd w:val="clear" w:color="auto" w:fill="FFFFFF"/>
+        </w:rPr>
+        <w:t xml:space="preserve"> Moving can be a great hassle, so they want to see some data that can convince them </w:t>
+      </w:r>
+      <w:r>
+        <w:rPr>
+          <w:rFonts w:cstheme="minorHAnsi"/>
+          <w:color w:val="000000"/>
+          <w:sz w:val="24"/>
+          <w:szCs w:val="24"/>
+          <w:shd w:val="clear" w:color="auto" w:fill="FFFFFF"/>
+        </w:rPr>
+        <w:t>it</w:t>
+      </w:r>
+      <w:r>
+        <w:rPr>
+          <w:rFonts w:cstheme="minorHAnsi"/>
+          <w:color w:val="000000"/>
+          <w:sz w:val="24"/>
+          <w:szCs w:val="24"/>
+          <w:shd w:val="clear" w:color="auto" w:fill="FFFFFF"/>
+        </w:rPr>
+        <w:t xml:space="preserve"> may be worth it</w:t>
+      </w:r>
+      <w:r>
+        <w:rPr>
+          <w:rFonts w:cstheme="minorHAnsi"/>
+          <w:color w:val="000000"/>
+          <w:sz w:val="24"/>
+          <w:szCs w:val="24"/>
+          <w:shd w:val="clear" w:color="auto" w:fill="FFFFFF"/>
+        </w:rPr>
+        <w:t xml:space="preserve">. </w:t>
+      </w:r>
+      <w:r>
+        <w:rPr>
+          <w:rFonts w:cstheme="minorHAnsi"/>
+          <w:color w:val="000000"/>
+          <w:sz w:val="24"/>
+          <w:szCs w:val="24"/>
+          <w:shd w:val="clear" w:color="auto" w:fill="FFFFFF"/>
+        </w:rPr>
+        <w:t xml:space="preserve">Below I have provided an example of a client who is currently zoned to Round Rock ISD (Austin) and is strongly considering moving their family to be zoned to Eanes ISD (Austin). </w:t>
+      </w:r>
+    </w:p>
+    <w:p>
+      <w:pPr>
+        <w:rPr>
+          <w:rFonts w:cstheme="minorHAnsi"/>
+          <w:i/>
+          <w:iCs/>
+          <w:color w:val="000000"/>
+          <w:sz w:val="24"/>
+          <w:szCs w:val="24"/>
+          <w:u w:val="single"/>
+          <w:shd w:val="clear" w:color="auto" w:fill="FFFFFF"/>
+        </w:rPr>
+      </w:pPr>
+    </w:p>
+    <w:p>
+      <w:pPr>
+        <w:rPr>
+          <w:rFonts w:cstheme="minorHAnsi"/>
+          <w:i/>
+          <w:iCs/>
+          <w:color w:val="000000"/>
+          <w:sz w:val="24"/>
+          <w:szCs w:val="24"/>
+          <w:u w:val="single"/>
+          <w:shd w:val="clear" w:color="auto" w:fill="FFFFFF"/>
+        </w:rPr>
+      </w:pPr>
+      <w:r>
+        <w:rPr>
+          <w:rFonts w:cstheme="minorHAnsi"/>
+          <w:i/>
+          <w:iCs/>
+          <w:color w:val="000000"/>
+          <w:sz w:val="24"/>
+          <w:szCs w:val="24"/>
+          <w:u w:val="single"/>
+          <w:shd w:val="clear" w:color="auto" w:fill="FFFFFF"/>
+        </w:rPr>
+        <w:t>School District the Client Already Resides In:</w:t>
+      </w:r>
+    </w:p>
+    <w:p>
+      <w:pPr>
+        <w:rPr>
+          <w:rFonts w:cstheme="minorHAnsi"/>
+          <w:i/>
+          <w:iCs/>
+          <w:color w:val="000000"/>
+          <w:sz w:val="24"/>
+          <w:szCs w:val="24"/>
+          <w:u w:val="single"/>
+          <w:shd w:val="clear" w:color="auto" w:fill="FFFFFF"/>
+        </w:rPr>
+      </w:pPr>
+      <w:r>
+        <w:rPr>
           <w:noProof/>
-          <w:sz w:val="24"/>
-          <w:szCs w:val="24"/>
         </w:rPr>
         <w:drawing>
-          <wp:inline distT="0" distB="0" distL="0" distR="0" wp14:anchorId="3015419A" wp14:editId="7BCD377C">
-            <wp:extent cx="4637405" cy="794205"/>
-            <wp:effectExtent l="0" t="0" r="0" b="6350"/>
-            <wp:docPr id="54" name="Picture 54"/>
+          <wp:inline distT="0" distB="0" distL="0" distR="0" wp14:anchorId="7F40564D" wp14:editId="1300E895">
+            <wp:extent cx="5943600" cy="1851660"/>
+            <wp:effectExtent l="0" t="0" r="0" b="0"/>
+            <wp:docPr id="59" name="Picture 59"/>
             <wp:cNvGraphicFramePr>
               <a:graphicFrameLocks xmlns:a="http://schemas.openxmlformats.org/drawingml/2006/main" noChangeAspect="1"/>
             </wp:cNvGraphicFramePr>
@@ -9989,7 +10382,7 @@
                   <pic:spPr>
                     <a:xfrm>
                       <a:off x="0" y="0"/>
-                      <a:ext cx="5022472" cy="860152"/>
+                      <a:ext cx="5943600" cy="1851660"/>
                     </a:xfrm>
                     <a:prstGeom prst="rect">
                       <a:avLst/>
@@ -10004,12 +10397,6 @@
     </w:p>
     <w:p>
       <w:pPr>
-        <w:pStyle w:val="ListParagraph"/>
-        <w:numPr>
-          <w:ilvl w:val="0"/>
-          <w:numId w:val="3"/>
-        </w:numPr>
-        <w:jc w:val="center"/>
         <w:rPr>
           <w:rFonts w:cstheme="minorHAnsi"/>
           <w:i/>
@@ -10032,9 +10419,11 @@
           <w:u w:val="single"/>
           <w:shd w:val="clear" w:color="auto" w:fill="FFFFFF"/>
         </w:rPr>
-        <w:t>View wh</w:t>
-      </w:r>
-      <w:r>
+        <w:t>School District the Client is Considering:</w:t>
+      </w:r>
+    </w:p>
+    <w:p>
+      <w:pPr>
         <w:rPr>
           <w:rFonts w:cstheme="minorHAnsi"/>
           <w:i/>
@@ -10045,74 +10434,16 @@
           <w:u w:val="single"/>
           <w:shd w:val="clear" w:color="auto" w:fill="FFFFFF"/>
         </w:rPr>
-        <w:t>ich districts</w:t>
-      </w:r>
-      <w:r>
-        <w:rPr>
-          <w:rFonts w:cstheme="minorHAnsi"/>
-          <w:i/>
-          <w:iCs/>
-          <w:color w:val="000000"/>
-          <w:sz w:val="24"/>
-          <w:szCs w:val="24"/>
-          <w:u w:val="single"/>
-          <w:shd w:val="clear" w:color="auto" w:fill="FFFFFF"/>
-        </w:rPr>
-        <w:t xml:space="preserve"> historically performed the best on certain test</w:t>
-      </w:r>
-      <w:r>
-        <w:rPr>
-          <w:rFonts w:cstheme="minorHAnsi"/>
-          <w:i/>
-          <w:iCs/>
-          <w:color w:val="000000"/>
-          <w:sz w:val="24"/>
-          <w:szCs w:val="24"/>
-          <w:u w:val="single"/>
-          <w:shd w:val="clear" w:color="auto" w:fill="FFFFFF"/>
-        </w:rPr>
-        <w:t>s</w:t>
-      </w:r>
-      <w:r>
-        <w:rPr>
-          <w:rFonts w:cstheme="minorHAnsi"/>
-          <w:i/>
-          <w:iCs/>
-          <w:color w:val="000000"/>
-          <w:sz w:val="24"/>
-          <w:szCs w:val="24"/>
-          <w:u w:val="single"/>
-          <w:shd w:val="clear" w:color="auto" w:fill="FFFFFF"/>
-        </w:rPr>
-        <w:t xml:space="preserve"> like the SAT or ACT for a certain region. These tests can earn a student valuable scholarship money!</w:t>
-      </w:r>
-    </w:p>
-    <w:p>
-      <w:pPr>
-        <w:jc w:val="center"/>
-        <w:rPr>
-          <w:rFonts w:cstheme="minorHAnsi"/>
-          <w:i/>
-          <w:iCs/>
-          <w:color w:val="000000"/>
-          <w:sz w:val="24"/>
-          <w:szCs w:val="24"/>
-          <w:u w:val="single"/>
-          <w:shd w:val="clear" w:color="auto" w:fill="FFFFFF"/>
-        </w:rPr>
       </w:pPr>
       <w:r>
         <w:rPr>
           <w:noProof/>
-          <w:sz w:val="24"/>
-          <w:szCs w:val="24"/>
-        </w:rPr>
-        <w:lastRenderedPageBreak/>
+        </w:rPr>
         <w:drawing>
-          <wp:inline distT="0" distB="0" distL="0" distR="0" wp14:anchorId="6ACF2906" wp14:editId="43DC42C5">
-            <wp:extent cx="5943600" cy="1074420"/>
+          <wp:inline distT="0" distB="0" distL="0" distR="0" wp14:anchorId="396D70A5" wp14:editId="24DDD313">
+            <wp:extent cx="5943600" cy="1891030"/>
             <wp:effectExtent l="0" t="0" r="0" b="0"/>
-            <wp:docPr id="55" name="Picture 55"/>
+            <wp:docPr id="60" name="Picture 60"/>
             <wp:cNvGraphicFramePr>
               <a:graphicFrameLocks xmlns:a="http://schemas.openxmlformats.org/drawingml/2006/main" noChangeAspect="1"/>
             </wp:cNvGraphicFramePr>
@@ -10132,7 +10463,7 @@
                   <pic:spPr>
                     <a:xfrm>
                       <a:off x="0" y="0"/>
-                      <a:ext cx="5943600" cy="1074420"/>
+                      <a:ext cx="5943600" cy="1891030"/>
                     </a:xfrm>
                     <a:prstGeom prst="rect">
                       <a:avLst/>
@@ -10147,6 +10478,104 @@
     </w:p>
     <w:p>
       <w:pPr>
+        <w:ind w:left="360"/>
+        <w:rPr>
+          <w:rFonts w:cstheme="minorHAnsi"/>
+          <w:color w:val="000000"/>
+          <w:sz w:val="24"/>
+          <w:szCs w:val="24"/>
+          <w:shd w:val="clear" w:color="auto" w:fill="FFFFFF"/>
+        </w:rPr>
+      </w:pPr>
+      <w:r>
+        <w:rPr>
+          <w:rFonts w:cstheme="minorHAnsi"/>
+          <w:color w:val="000000"/>
+          <w:sz w:val="24"/>
+          <w:szCs w:val="24"/>
+          <w:shd w:val="clear" w:color="auto" w:fill="FFFFFF"/>
+        </w:rPr>
+        <w:t xml:space="preserve">In the above example, the predicted data seems to back the client’s opinion that moving to Eanes ISD would better prepare their child for graduating college within four years.  For certain pairs of districts, the outcome be the opposite in convincing the parent that their current district is favorable. </w:t>
+      </w:r>
+    </w:p>
+    <w:p>
+      <w:pPr>
+        <w:pStyle w:val="ListParagraph"/>
+        <w:numPr>
+          <w:ilvl w:val="0"/>
+          <w:numId w:val="10"/>
+        </w:numPr>
+        <w:rPr>
+          <w:rFonts w:cstheme="minorHAnsi"/>
+          <w:color w:val="000000"/>
+          <w:sz w:val="24"/>
+          <w:szCs w:val="24"/>
+          <w:shd w:val="clear" w:color="auto" w:fill="FFFFFF"/>
+        </w:rPr>
+      </w:pPr>
+      <w:r>
+        <w:rPr>
+          <w:rFonts w:cstheme="minorHAnsi"/>
+          <w:color w:val="000000"/>
+          <w:sz w:val="24"/>
+          <w:szCs w:val="24"/>
+          <w:shd w:val="clear" w:color="auto" w:fill="FFFFFF"/>
+        </w:rPr>
+        <w:t>As mentioned before, the clients are all concerned with saving money on college tuition. Therefore, it would also be in their interest to v</w:t>
+      </w:r>
+      <w:r>
+        <w:rPr>
+          <w:rFonts w:cstheme="minorHAnsi"/>
+          <w:color w:val="000000"/>
+          <w:sz w:val="24"/>
+          <w:szCs w:val="24"/>
+          <w:shd w:val="clear" w:color="auto" w:fill="FFFFFF"/>
+        </w:rPr>
+        <w:t>iew wh</w:t>
+      </w:r>
+      <w:r>
+        <w:rPr>
+          <w:rFonts w:cstheme="minorHAnsi"/>
+          <w:color w:val="000000"/>
+          <w:sz w:val="24"/>
+          <w:szCs w:val="24"/>
+          <w:shd w:val="clear" w:color="auto" w:fill="FFFFFF"/>
+        </w:rPr>
+        <w:t>ich districts</w:t>
+      </w:r>
+      <w:r>
+        <w:rPr>
+          <w:rFonts w:cstheme="minorHAnsi"/>
+          <w:color w:val="000000"/>
+          <w:sz w:val="24"/>
+          <w:szCs w:val="24"/>
+          <w:shd w:val="clear" w:color="auto" w:fill="FFFFFF"/>
+        </w:rPr>
+        <w:t xml:space="preserve"> historically performed the best on certain test</w:t>
+      </w:r>
+      <w:r>
+        <w:rPr>
+          <w:rFonts w:cstheme="minorHAnsi"/>
+          <w:color w:val="000000"/>
+          <w:sz w:val="24"/>
+          <w:szCs w:val="24"/>
+          <w:shd w:val="clear" w:color="auto" w:fill="FFFFFF"/>
+        </w:rPr>
+        <w:t>s</w:t>
+      </w:r>
+      <w:r>
+        <w:rPr>
+          <w:rFonts w:cstheme="minorHAnsi"/>
+          <w:color w:val="000000"/>
+          <w:sz w:val="24"/>
+          <w:szCs w:val="24"/>
+          <w:shd w:val="clear" w:color="auto" w:fill="FFFFFF"/>
+        </w:rPr>
+        <w:t xml:space="preserve"> like the SAT or ACT for a certain region. These tests can earn a student valuable scholarship money!</w:t>
+      </w:r>
+    </w:p>
+    <w:p>
+      <w:pPr>
         <w:jc w:val="center"/>
         <w:rPr>
           <w:rFonts w:cstheme="minorHAnsi"/>
@@ -10166,10 +10595,10 @@
           <w:szCs w:val="24"/>
         </w:rPr>
         <w:drawing>
-          <wp:inline distT="0" distB="0" distL="0" distR="0" wp14:anchorId="7EF1410F" wp14:editId="50F2CDE5">
-            <wp:extent cx="5943600" cy="922020"/>
+          <wp:inline distT="0" distB="0" distL="0" distR="0" wp14:anchorId="6ACF2906" wp14:editId="136B83CC">
+            <wp:extent cx="5943600" cy="1524000"/>
             <wp:effectExtent l="0" t="0" r="0" b="0"/>
-            <wp:docPr id="56" name="Picture 56"/>
+            <wp:docPr id="55" name="Picture 55"/>
             <wp:cNvGraphicFramePr>
               <a:graphicFrameLocks xmlns:a="http://schemas.openxmlformats.org/drawingml/2006/main" noChangeAspect="1"/>
             </wp:cNvGraphicFramePr>
@@ -10189,7 +10618,7 @@
                   <pic:spPr>
                     <a:xfrm>
                       <a:off x="0" y="0"/>
-                      <a:ext cx="5943600" cy="922020"/>
+                      <a:ext cx="5943600" cy="1524000"/>
                     </a:xfrm>
                     <a:prstGeom prst="rect">
                       <a:avLst/>
@@ -10204,23 +10633,49 @@
     </w:p>
     <w:p>
       <w:pPr>
-        <w:rPr>
-          <w:rFonts w:cstheme="minorHAnsi"/>
-          <w:color w:val="000000"/>
-          <w:sz w:val="24"/>
-          <w:szCs w:val="24"/>
-          <w:shd w:val="clear" w:color="auto" w:fill="FFFFFF"/>
-        </w:rPr>
-      </w:pPr>
-      <w:r>
-        <w:rPr>
-          <w:rFonts w:cstheme="minorHAnsi"/>
-          <w:color w:val="000000"/>
-          <w:sz w:val="24"/>
-          <w:szCs w:val="24"/>
-          <w:shd w:val="clear" w:color="auto" w:fill="FFFFFF"/>
-        </w:rPr>
-        <w:t>Let’s say there’s a new school district (population growth is very apparent in the major regions of Texas) that’s been in operation for less than four years. If we have the school district’s test results/features from its first graduating class, we can predict the percentage of those students who will earn a college degree within four years after enrolling into a Texas college</w:t>
+        <w:pStyle w:val="ListParagraph"/>
+        <w:numPr>
+          <w:ilvl w:val="0"/>
+          <w:numId w:val="10"/>
+        </w:numPr>
+        <w:rPr>
+          <w:rFonts w:cstheme="minorHAnsi"/>
+          <w:color w:val="000000"/>
+          <w:sz w:val="24"/>
+          <w:szCs w:val="24"/>
+          <w:shd w:val="clear" w:color="auto" w:fill="FFFFFF"/>
+        </w:rPr>
+      </w:pPr>
+      <w:r>
+        <w:rPr>
+          <w:rFonts w:cstheme="minorHAnsi"/>
+          <w:color w:val="000000"/>
+          <w:sz w:val="24"/>
+          <w:szCs w:val="24"/>
+          <w:shd w:val="clear" w:color="auto" w:fill="FFFFFF"/>
+        </w:rPr>
+        <w:lastRenderedPageBreak/>
+        <w:t xml:space="preserve">Let’s say there’s a new school district (population growth is very apparent in the major regions of Texas) that’s been in operation for less than four years. If we have the school district’s test results/features from its first graduating class, we can </w:t>
+      </w:r>
+      <w:r>
+        <w:rPr>
+          <w:rFonts w:cstheme="minorHAnsi"/>
+          <w:color w:val="000000"/>
+          <w:sz w:val="24"/>
+          <w:szCs w:val="24"/>
+          <w:shd w:val="clear" w:color="auto" w:fill="FFFFFF"/>
+        </w:rPr>
+        <w:t xml:space="preserve">use Model 3 to </w:t>
+      </w:r>
+      <w:r>
+        <w:rPr>
+          <w:rFonts w:cstheme="minorHAnsi"/>
+          <w:color w:val="000000"/>
+          <w:sz w:val="24"/>
+          <w:szCs w:val="24"/>
+          <w:shd w:val="clear" w:color="auto" w:fill="FFFFFF"/>
+        </w:rPr>
+        <w:t>predict the percentage of those students who will earn a college degree within four years after enrolling into a Texas college</w:t>
       </w:r>
       <w:r>
         <w:rPr>
@@ -10231,6 +10686,173 @@
           <w:shd w:val="clear" w:color="auto" w:fill="FFFFFF"/>
         </w:rPr>
         <w:t>.</w:t>
+      </w:r>
+      <w:r>
+        <w:rPr>
+          <w:rFonts w:cstheme="minorHAnsi"/>
+          <w:color w:val="000000"/>
+          <w:sz w:val="24"/>
+          <w:szCs w:val="24"/>
+          <w:shd w:val="clear" w:color="auto" w:fill="FFFFFF"/>
+        </w:rPr>
+        <w:t xml:space="preserve"> </w:t>
+      </w:r>
+    </w:p>
+    <w:p>
+      <w:pPr>
+        <w:pStyle w:val="ListParagraph"/>
+        <w:rPr>
+          <w:rFonts w:cstheme="minorHAnsi"/>
+          <w:color w:val="000000"/>
+          <w:sz w:val="24"/>
+          <w:szCs w:val="24"/>
+          <w:shd w:val="clear" w:color="auto" w:fill="FFFFFF"/>
+        </w:rPr>
+      </w:pPr>
+    </w:p>
+    <w:p>
+      <w:pPr>
+        <w:pStyle w:val="ListParagraph"/>
+        <w:rPr>
+          <w:rFonts w:cstheme="minorHAnsi"/>
+          <w:color w:val="000000"/>
+          <w:sz w:val="24"/>
+          <w:szCs w:val="24"/>
+          <w:shd w:val="clear" w:color="auto" w:fill="FFFFFF"/>
+        </w:rPr>
+      </w:pPr>
+      <w:r>
+        <w:rPr>
+          <w:rFonts w:cstheme="minorHAnsi"/>
+          <w:color w:val="000000"/>
+          <w:sz w:val="24"/>
+          <w:szCs w:val="24"/>
+          <w:u w:val="single"/>
+          <w:shd w:val="clear" w:color="auto" w:fill="FFFFFF"/>
+        </w:rPr>
+        <w:t>Note</w:t>
+      </w:r>
+      <w:r>
+        <w:rPr>
+          <w:rFonts w:cstheme="minorHAnsi"/>
+          <w:color w:val="000000"/>
+          <w:sz w:val="24"/>
+          <w:szCs w:val="24"/>
+          <w:shd w:val="clear" w:color="auto" w:fill="FFFFFF"/>
+        </w:rPr>
+        <w:t>: This same process will essentially be used when the</w:t>
+      </w:r>
+      <w:r>
+        <w:rPr>
+          <w:rFonts w:cstheme="minorHAnsi"/>
+          <w:color w:val="000000"/>
+          <w:sz w:val="24"/>
+          <w:szCs w:val="24"/>
+          <w:shd w:val="clear" w:color="auto" w:fill="FFFFFF"/>
+        </w:rPr>
+        <w:t xml:space="preserve"> </w:t>
+      </w:r>
+      <w:r>
+        <w:rPr>
+          <w:rFonts w:cstheme="minorHAnsi"/>
+          <w:color w:val="000000"/>
+          <w:sz w:val="24"/>
+          <w:szCs w:val="24"/>
+          <w:shd w:val="clear" w:color="auto" w:fill="FFFFFF"/>
+        </w:rPr>
+        <w:t xml:space="preserve">class of 2018 </w:t>
+      </w:r>
+      <w:r>
+        <w:rPr>
+          <w:rFonts w:cstheme="minorHAnsi"/>
+          <w:color w:val="000000"/>
+          <w:sz w:val="24"/>
+          <w:szCs w:val="24"/>
+          <w:shd w:val="clear" w:color="auto" w:fill="FFFFFF"/>
+        </w:rPr>
+        <w:t>school district data</w:t>
+      </w:r>
+      <w:bookmarkStart w:id="0" w:name="_GoBack"/>
+      <w:bookmarkEnd w:id="0"/>
+      <w:r>
+        <w:rPr>
+          <w:rFonts w:cstheme="minorHAnsi"/>
+          <w:color w:val="000000"/>
+          <w:sz w:val="24"/>
+          <w:szCs w:val="24"/>
+          <w:shd w:val="clear" w:color="auto" w:fill="FFFFFF"/>
+        </w:rPr>
+        <w:t xml:space="preserve"> </w:t>
+      </w:r>
+      <w:r>
+        <w:rPr>
+          <w:rFonts w:cstheme="minorHAnsi"/>
+          <w:color w:val="000000"/>
+          <w:sz w:val="24"/>
+          <w:szCs w:val="24"/>
+          <w:shd w:val="clear" w:color="auto" w:fill="FFFFFF"/>
+        </w:rPr>
+        <w:t>comes out to predict 2022 college graduation percentages, giving the clients more data to consider.</w:t>
+      </w:r>
+      <w:r>
+        <w:rPr>
+          <w:rFonts w:cstheme="minorHAnsi"/>
+          <w:color w:val="000000"/>
+          <w:sz w:val="24"/>
+          <w:szCs w:val="24"/>
+          <w:shd w:val="clear" w:color="auto" w:fill="FFFFFF"/>
+        </w:rPr>
+        <w:t xml:space="preserve"> Assuming the class of 2015 college graduation data has come out as well,</w:t>
+      </w:r>
+      <w:r>
+        <w:rPr>
+          <w:rFonts w:cstheme="minorHAnsi"/>
+          <w:color w:val="000000"/>
+          <w:sz w:val="24"/>
+          <w:szCs w:val="24"/>
+          <w:shd w:val="clear" w:color="auto" w:fill="FFFFFF"/>
+        </w:rPr>
+        <w:t xml:space="preserve"> I will utilize the added</w:t>
+      </w:r>
+      <w:r>
+        <w:rPr>
+          <w:rFonts w:cstheme="minorHAnsi"/>
+          <w:color w:val="000000"/>
+          <w:sz w:val="24"/>
+          <w:szCs w:val="24"/>
+          <w:shd w:val="clear" w:color="auto" w:fill="FFFFFF"/>
+        </w:rPr>
+        <w:t xml:space="preserve"> data </w:t>
+      </w:r>
+      <w:r>
+        <w:rPr>
+          <w:rFonts w:cstheme="minorHAnsi"/>
+          <w:color w:val="000000"/>
+          <w:sz w:val="24"/>
+          <w:szCs w:val="24"/>
+          <w:shd w:val="clear" w:color="auto" w:fill="FFFFFF"/>
+        </w:rPr>
+        <w:t xml:space="preserve">to </w:t>
+      </w:r>
+      <w:r>
+        <w:rPr>
+          <w:rFonts w:cstheme="minorHAnsi"/>
+          <w:color w:val="000000"/>
+          <w:sz w:val="24"/>
+          <w:szCs w:val="24"/>
+          <w:shd w:val="clear" w:color="auto" w:fill="FFFFFF"/>
+        </w:rPr>
+        <w:t>improve</w:t>
+      </w:r>
+      <w:r>
+        <w:rPr>
+          <w:rFonts w:cstheme="minorHAnsi"/>
+          <w:color w:val="000000"/>
+          <w:sz w:val="24"/>
+          <w:szCs w:val="24"/>
+          <w:shd w:val="clear" w:color="auto" w:fill="FFFFFF"/>
+        </w:rPr>
+        <w:t xml:space="preserve"> my model’s predictions. </w:t>
       </w:r>
     </w:p>
     <w:p>
@@ -10292,6 +10914,7 @@
     </w:p>
     <w:p>
       <w:pPr>
+        <w:ind w:left="720"/>
         <w:rPr>
           <w:rFonts w:cstheme="minorHAnsi"/>
           <w:color w:val="000000"/>
@@ -10333,8 +10956,11 @@
     </w:p>
     <w:p>
       <w:pPr>
-        <w:rPr>
-          <w:rFonts w:cstheme="minorHAnsi"/>
+        <w:jc w:val="center"/>
+        <w:rPr>
+          <w:rFonts w:cstheme="minorHAnsi"/>
+          <w:i/>
+          <w:iCs/>
           <w:color w:val="000000"/>
           <w:sz w:val="24"/>
           <w:szCs w:val="24"/>
@@ -10426,6 +11052,14 @@
         </w:rPr>
         <w:t xml:space="preserve"> - </w:t>
       </w:r>
+      <w:hyperlink r:id="rId45" w:history="1">
+        <w:r>
+          <w:rPr>
+            <w:rStyle w:val="Hyperlink"/>
+          </w:rPr>
+          <w:t>https://pandas.pydata.org/docs/</w:t>
+        </w:r>
+      </w:hyperlink>
     </w:p>
     <w:p>
       <w:pPr>
@@ -10472,6 +11106,14 @@
         </w:rPr>
         <w:t xml:space="preserve"> </w:t>
       </w:r>
+      <w:hyperlink r:id="rId46" w:history="1">
+        <w:r>
+          <w:rPr>
+            <w:rStyle w:val="Hyperlink"/>
+          </w:rPr>
+          <w:t>https://numpy.org/doc/</w:t>
+        </w:r>
+      </w:hyperlink>
     </w:p>
     <w:p>
       <w:pPr>
@@ -10508,6 +11150,17 @@
         </w:rPr>
         <w:t xml:space="preserve"> -</w:t>
       </w:r>
+      <w:r>
+        <w:t xml:space="preserve"> </w:t>
+      </w:r>
+      <w:hyperlink r:id="rId47" w:history="1">
+        <w:r>
+          <w:rPr>
+            <w:rStyle w:val="Hyperlink"/>
+          </w:rPr>
+          <w:t>https://scikit-learn.org/stable/</w:t>
+        </w:r>
+      </w:hyperlink>
     </w:p>
     <w:p>
       <w:pPr>
@@ -10554,6 +11207,14 @@
         </w:rPr>
         <w:t xml:space="preserve"> </w:t>
       </w:r>
+      <w:hyperlink r:id="rId48" w:history="1">
+        <w:r>
+          <w:rPr>
+            <w:rStyle w:val="Hyperlink"/>
+          </w:rPr>
+          <w:t>https://matplotlib.org/3.2.1/contents.html</w:t>
+        </w:r>
+      </w:hyperlink>
     </w:p>
     <w:p>
       <w:pPr>
@@ -10572,24 +11233,19 @@
       </w:pPr>
       <w:r>
         <w:rPr>
-          <w:rFonts w:cstheme="minorHAnsi"/>
-          <w:color w:val="000000"/>
-          <w:sz w:val="24"/>
-          <w:szCs w:val="24"/>
-          <w:shd w:val="clear" w:color="auto" w:fill="FFFFFF"/>
-        </w:rPr>
-        <w:t>Glob</w:t>
-      </w:r>
-      <w:r>
-        <w:rPr>
-          <w:rFonts w:cstheme="minorHAnsi"/>
-          <w:color w:val="000000"/>
-          <w:sz w:val="24"/>
-          <w:szCs w:val="24"/>
-          <w:shd w:val="clear" w:color="auto" w:fill="FFFFFF"/>
-        </w:rPr>
-        <w:t xml:space="preserve"> -</w:t>
-      </w:r>
+          <w:sz w:val="24"/>
+          <w:szCs w:val="24"/>
+        </w:rPr>
+        <w:t xml:space="preserve">Seaborn - </w:t>
+      </w:r>
+      <w:hyperlink r:id="rId49" w:history="1">
+        <w:r>
+          <w:rPr>
+            <w:rStyle w:val="Hyperlink"/>
+          </w:rPr>
+          <w:t>https://seaborn.pydata.org/</w:t>
+        </w:r>
+      </w:hyperlink>
     </w:p>
     <w:p>
       <w:pPr>
@@ -10614,6 +11270,60 @@
           <w:szCs w:val="24"/>
           <w:shd w:val="clear" w:color="auto" w:fill="FFFFFF"/>
         </w:rPr>
+        <w:t>Glob</w:t>
+      </w:r>
+      <w:r>
+        <w:rPr>
+          <w:rFonts w:cstheme="minorHAnsi"/>
+          <w:color w:val="000000"/>
+          <w:sz w:val="24"/>
+          <w:szCs w:val="24"/>
+          <w:shd w:val="clear" w:color="auto" w:fill="FFFFFF"/>
+        </w:rPr>
+        <w:t xml:space="preserve"> -</w:t>
+      </w:r>
+      <w:r>
+        <w:rPr>
+          <w:rFonts w:cstheme="minorHAnsi"/>
+          <w:color w:val="000000"/>
+          <w:sz w:val="24"/>
+          <w:szCs w:val="24"/>
+          <w:shd w:val="clear" w:color="auto" w:fill="FFFFFF"/>
+        </w:rPr>
+        <w:t xml:space="preserve"> </w:t>
+      </w:r>
+      <w:hyperlink r:id="rId50" w:history="1">
+        <w:r>
+          <w:rPr>
+            <w:rStyle w:val="Hyperlink"/>
+          </w:rPr>
+          <w:t>https://docs.python.org/3/library/glob.html</w:t>
+        </w:r>
+      </w:hyperlink>
+    </w:p>
+    <w:p>
+      <w:pPr>
+        <w:pStyle w:val="ListParagraph"/>
+        <w:numPr>
+          <w:ilvl w:val="0"/>
+          <w:numId w:val="3"/>
+        </w:numPr>
+        <w:rPr>
+          <w:rFonts w:cstheme="minorHAnsi"/>
+          <w:color w:val="000000"/>
+          <w:sz w:val="24"/>
+          <w:szCs w:val="24"/>
+          <w:shd w:val="clear" w:color="auto" w:fill="FFFFFF"/>
+        </w:rPr>
+      </w:pPr>
+      <w:r>
+        <w:rPr>
+          <w:rFonts w:cstheme="minorHAnsi"/>
+          <w:color w:val="000000"/>
+          <w:sz w:val="24"/>
+          <w:szCs w:val="24"/>
+          <w:shd w:val="clear" w:color="auto" w:fill="FFFFFF"/>
+        </w:rPr>
         <w:t>Functools</w:t>
       </w:r>
       <w:r>
@@ -10626,6 +11336,17 @@
         </w:rPr>
         <w:t xml:space="preserve"> -</w:t>
       </w:r>
+      <w:r>
+        <w:t xml:space="preserve"> </w:t>
+      </w:r>
+      <w:hyperlink r:id="rId51" w:history="1">
+        <w:r>
+          <w:rPr>
+            <w:rStyle w:val="Hyperlink"/>
+          </w:rPr>
+          <w:t>https://docs.python.org/3/library/functools.html</w:t>
+        </w:r>
+      </w:hyperlink>
     </w:p>
     <w:p>
       <w:pPr>
@@ -10658,6 +11379,67 @@
         </w:rPr>
         <w:t>:</w:t>
       </w:r>
+    </w:p>
+    <w:p>
+      <w:pPr>
+        <w:pStyle w:val="FootnoteText"/>
+        <w:numPr>
+          <w:ilvl w:val="0"/>
+          <w:numId w:val="12"/>
+        </w:numPr>
+      </w:pPr>
+      <w:r>
+        <w:rPr>
+          <w:rFonts w:cstheme="minorHAnsi"/>
+          <w:color w:val="000000"/>
+          <w:sz w:val="24"/>
+          <w:szCs w:val="24"/>
+          <w:shd w:val="clear" w:color="auto" w:fill="FFFFFF"/>
+        </w:rPr>
+        <w:t xml:space="preserve">Texas Education Agency - </w:t>
+      </w:r>
+      <w:hyperlink r:id="rId52" w:history="1">
+        <w:r>
+          <w:rPr>
+            <w:rStyle w:val="Hyperlink"/>
+          </w:rPr>
+          <w:t>https://tea.texas.gov/</w:t>
+        </w:r>
+      </w:hyperlink>
+    </w:p>
+    <w:p>
+      <w:pPr>
+        <w:pStyle w:val="ListParagraph"/>
+        <w:numPr>
+          <w:ilvl w:val="0"/>
+          <w:numId w:val="11"/>
+        </w:numPr>
+        <w:rPr>
+          <w:rFonts w:cstheme="minorHAnsi"/>
+          <w:color w:val="000000"/>
+          <w:sz w:val="24"/>
+          <w:szCs w:val="24"/>
+          <w:shd w:val="clear" w:color="auto" w:fill="FFFFFF"/>
+        </w:rPr>
+      </w:pPr>
+      <w:r>
+        <w:rPr>
+          <w:rFonts w:cstheme="minorHAnsi"/>
+          <w:color w:val="000000"/>
+          <w:sz w:val="24"/>
+          <w:szCs w:val="24"/>
+          <w:shd w:val="clear" w:color="auto" w:fill="FFFFFF"/>
+        </w:rPr>
+        <w:t xml:space="preserve">Texas Education Info - </w:t>
+      </w:r>
+      <w:hyperlink r:id="rId53" w:history="1">
+        <w:r>
+          <w:rPr>
+            <w:rStyle w:val="Hyperlink"/>
+          </w:rPr>
+          <w:t>https://www.texaseducationinfo.org/</w:t>
+        </w:r>
+      </w:hyperlink>
     </w:p>
     <w:p>
       <w:pPr>
@@ -10684,6 +11466,24 @@
         </w:rPr>
         <w:t>TowardsDataScience</w:t>
       </w:r>
+      <w:r>
+        <w:rPr>
+          <w:rFonts w:cstheme="minorHAnsi"/>
+          <w:color w:val="000000"/>
+          <w:sz w:val="24"/>
+          <w:szCs w:val="24"/>
+          <w:shd w:val="clear" w:color="auto" w:fill="FFFFFF"/>
+        </w:rPr>
+        <w:t xml:space="preserve"> - </w:t>
+      </w:r>
+      <w:hyperlink r:id="rId54" w:history="1">
+        <w:r>
+          <w:rPr>
+            <w:rStyle w:val="Hyperlink"/>
+          </w:rPr>
+          <w:t>https://towardsdatascience.com/</w:t>
+        </w:r>
+      </w:hyperlink>
     </w:p>
     <w:p>
       <w:pPr>
@@ -10708,9 +11508,26 @@
           <w:szCs w:val="24"/>
           <w:shd w:val="clear" w:color="auto" w:fill="FFFFFF"/>
         </w:rPr>
-        <w:lastRenderedPageBreak/>
         <w:t>StackOverflow</w:t>
       </w:r>
+      <w:r>
+        <w:rPr>
+          <w:rFonts w:cstheme="minorHAnsi"/>
+          <w:color w:val="000000"/>
+          <w:sz w:val="24"/>
+          <w:szCs w:val="24"/>
+          <w:shd w:val="clear" w:color="auto" w:fill="FFFFFF"/>
+        </w:rPr>
+        <w:t xml:space="preserve"> - </w:t>
+      </w:r>
+      <w:hyperlink r:id="rId55" w:history="1">
+        <w:r>
+          <w:rPr>
+            <w:rStyle w:val="Hyperlink"/>
+          </w:rPr>
+          <w:t>https://stackoverflow.com/</w:t>
+        </w:r>
+      </w:hyperlink>
     </w:p>
     <w:p>
       <w:pPr>
@@ -10737,18 +11554,24 @@
         </w:rPr>
         <w:t xml:space="preserve">DataCamp </w:t>
       </w:r>
-    </w:p>
-    <w:p>
-      <w:pPr>
-        <w:jc w:val="center"/>
-        <w:rPr>
-          <w:rFonts w:cstheme="minorHAnsi"/>
-          <w:color w:val="000000"/>
-          <w:sz w:val="24"/>
-          <w:szCs w:val="24"/>
-          <w:shd w:val="clear" w:color="auto" w:fill="FFFFFF"/>
-        </w:rPr>
-      </w:pPr>
+      <w:r>
+        <w:rPr>
+          <w:rFonts w:cstheme="minorHAnsi"/>
+          <w:color w:val="000000"/>
+          <w:sz w:val="24"/>
+          <w:szCs w:val="24"/>
+          <w:shd w:val="clear" w:color="auto" w:fill="FFFFFF"/>
+        </w:rPr>
+        <w:t xml:space="preserve">- </w:t>
+      </w:r>
+      <w:hyperlink r:id="rId56" w:history="1">
+        <w:r>
+          <w:rPr>
+            <w:rStyle w:val="Hyperlink"/>
+          </w:rPr>
+          <w:t>https://datacamp.com/</w:t>
+        </w:r>
+      </w:hyperlink>
     </w:p>
     <w:sectPr>
       <w:pgSz w:w="12240" w:h="15840"/>
@@ -11253,9 +12076,9 @@
     </w:lvl>
   </w:abstractNum>
   <w:abstractNum w:abstractNumId="3" w15:restartNumberingAfterBreak="0">
-    <w:nsid w:val="39913EA0"/>
+    <w:nsid w:val="1F4C61AF"/>
     <w:multiLevelType w:val="hybridMultilevel"/>
-    <w:tmpl w:val="99749B4E"/>
+    <w:tmpl w:val="6EB81B6C"/>
     <w:lvl w:ilvl="0" w:tplc="04090001">
       <w:start w:val="1"/>
       <w:numFmt w:val="bullet"/>
@@ -11366,9 +12189,9 @@
     </w:lvl>
   </w:abstractNum>
   <w:abstractNum w:abstractNumId="4" w15:restartNumberingAfterBreak="0">
-    <w:nsid w:val="61AA0465"/>
+    <w:nsid w:val="39913EA0"/>
     <w:multiLevelType w:val="hybridMultilevel"/>
-    <w:tmpl w:val="352426B0"/>
+    <w:tmpl w:val="99749B4E"/>
     <w:lvl w:ilvl="0" w:tplc="04090001">
       <w:start w:val="1"/>
       <w:numFmt w:val="bullet"/>
@@ -11479,6 +12302,232 @@
     </w:lvl>
   </w:abstractNum>
   <w:abstractNum w:abstractNumId="5" w15:restartNumberingAfterBreak="0">
+    <w:nsid w:val="414A08D8"/>
+    <w:multiLevelType w:val="hybridMultilevel"/>
+    <w:tmpl w:val="1FF2D0E0"/>
+    <w:lvl w:ilvl="0" w:tplc="04090001">
+      <w:start w:val="1"/>
+      <w:numFmt w:val="bullet"/>
+      <w:lvlText w:val=""/>
+      <w:lvlJc w:val="left"/>
+      <w:pPr>
+        <w:ind w:left="720" w:hanging="360"/>
+      </w:pPr>
+      <w:rPr>
+        <w:rFonts w:ascii="Symbol" w:hAnsi="Symbol" w:hint="default"/>
+      </w:rPr>
+    </w:lvl>
+    <w:lvl w:ilvl="1" w:tplc="04090003" w:tentative="1">
+      <w:start w:val="1"/>
+      <w:numFmt w:val="bullet"/>
+      <w:lvlText w:val="o"/>
+      <w:lvlJc w:val="left"/>
+      <w:pPr>
+        <w:ind w:left="1440" w:hanging="360"/>
+      </w:pPr>
+      <w:rPr>
+        <w:rFonts w:ascii="Courier New" w:hAnsi="Courier New" w:cs="Courier New" w:hint="default"/>
+      </w:rPr>
+    </w:lvl>
+    <w:lvl w:ilvl="2" w:tplc="04090005" w:tentative="1">
+      <w:start w:val="1"/>
+      <w:numFmt w:val="bullet"/>
+      <w:lvlText w:val=""/>
+      <w:lvlJc w:val="left"/>
+      <w:pPr>
+        <w:ind w:left="2160" w:hanging="360"/>
+      </w:pPr>
+      <w:rPr>
+        <w:rFonts w:ascii="Wingdings" w:hAnsi="Wingdings" w:hint="default"/>
+      </w:rPr>
+    </w:lvl>
+    <w:lvl w:ilvl="3" w:tplc="04090001" w:tentative="1">
+      <w:start w:val="1"/>
+      <w:numFmt w:val="bullet"/>
+      <w:lvlText w:val=""/>
+      <w:lvlJc w:val="left"/>
+      <w:pPr>
+        <w:ind w:left="2880" w:hanging="360"/>
+      </w:pPr>
+      <w:rPr>
+        <w:rFonts w:ascii="Symbol" w:hAnsi="Symbol" w:hint="default"/>
+      </w:rPr>
+    </w:lvl>
+    <w:lvl w:ilvl="4" w:tplc="04090003" w:tentative="1">
+      <w:start w:val="1"/>
+      <w:numFmt w:val="bullet"/>
+      <w:lvlText w:val="o"/>
+      <w:lvlJc w:val="left"/>
+      <w:pPr>
+        <w:ind w:left="3600" w:hanging="360"/>
+      </w:pPr>
+      <w:rPr>
+        <w:rFonts w:ascii="Courier New" w:hAnsi="Courier New" w:cs="Courier New" w:hint="default"/>
+      </w:rPr>
+    </w:lvl>
+    <w:lvl w:ilvl="5" w:tplc="04090005" w:tentative="1">
+      <w:start w:val="1"/>
+      <w:numFmt w:val="bullet"/>
+      <w:lvlText w:val=""/>
+      <w:lvlJc w:val="left"/>
+      <w:pPr>
+        <w:ind w:left="4320" w:hanging="360"/>
+      </w:pPr>
+      <w:rPr>
+        <w:rFonts w:ascii="Wingdings" w:hAnsi="Wingdings" w:hint="default"/>
+      </w:rPr>
+    </w:lvl>
+    <w:lvl w:ilvl="6" w:tplc="04090001" w:tentative="1">
+      <w:start w:val="1"/>
+      <w:numFmt w:val="bullet"/>
+      <w:lvlText w:val=""/>
+      <w:lvlJc w:val="left"/>
+      <w:pPr>
+        <w:ind w:left="5040" w:hanging="360"/>
+      </w:pPr>
+      <w:rPr>
+        <w:rFonts w:ascii="Symbol" w:hAnsi="Symbol" w:hint="default"/>
+      </w:rPr>
+    </w:lvl>
+    <w:lvl w:ilvl="7" w:tplc="04090003" w:tentative="1">
+      <w:start w:val="1"/>
+      <w:numFmt w:val="bullet"/>
+      <w:lvlText w:val="o"/>
+      <w:lvlJc w:val="left"/>
+      <w:pPr>
+        <w:ind w:left="5760" w:hanging="360"/>
+      </w:pPr>
+      <w:rPr>
+        <w:rFonts w:ascii="Courier New" w:hAnsi="Courier New" w:cs="Courier New" w:hint="default"/>
+      </w:rPr>
+    </w:lvl>
+    <w:lvl w:ilvl="8" w:tplc="04090005" w:tentative="1">
+      <w:start w:val="1"/>
+      <w:numFmt w:val="bullet"/>
+      <w:lvlText w:val=""/>
+      <w:lvlJc w:val="left"/>
+      <w:pPr>
+        <w:ind w:left="6480" w:hanging="360"/>
+      </w:pPr>
+      <w:rPr>
+        <w:rFonts w:ascii="Wingdings" w:hAnsi="Wingdings" w:hint="default"/>
+      </w:rPr>
+    </w:lvl>
+  </w:abstractNum>
+  <w:abstractNum w:abstractNumId="6" w15:restartNumberingAfterBreak="0">
+    <w:nsid w:val="61AA0465"/>
+    <w:multiLevelType w:val="hybridMultilevel"/>
+    <w:tmpl w:val="352426B0"/>
+    <w:lvl w:ilvl="0" w:tplc="04090001">
+      <w:start w:val="1"/>
+      <w:numFmt w:val="bullet"/>
+      <w:lvlText w:val=""/>
+      <w:lvlJc w:val="left"/>
+      <w:pPr>
+        <w:ind w:left="720" w:hanging="360"/>
+      </w:pPr>
+      <w:rPr>
+        <w:rFonts w:ascii="Symbol" w:hAnsi="Symbol" w:hint="default"/>
+      </w:rPr>
+    </w:lvl>
+    <w:lvl w:ilvl="1" w:tplc="04090003" w:tentative="1">
+      <w:start w:val="1"/>
+      <w:numFmt w:val="bullet"/>
+      <w:lvlText w:val="o"/>
+      <w:lvlJc w:val="left"/>
+      <w:pPr>
+        <w:ind w:left="1440" w:hanging="360"/>
+      </w:pPr>
+      <w:rPr>
+        <w:rFonts w:ascii="Courier New" w:hAnsi="Courier New" w:cs="Courier New" w:hint="default"/>
+      </w:rPr>
+    </w:lvl>
+    <w:lvl w:ilvl="2" w:tplc="04090005" w:tentative="1">
+      <w:start w:val="1"/>
+      <w:numFmt w:val="bullet"/>
+      <w:lvlText w:val=""/>
+      <w:lvlJc w:val="left"/>
+      <w:pPr>
+        <w:ind w:left="2160" w:hanging="360"/>
+      </w:pPr>
+      <w:rPr>
+        <w:rFonts w:ascii="Wingdings" w:hAnsi="Wingdings" w:hint="default"/>
+      </w:rPr>
+    </w:lvl>
+    <w:lvl w:ilvl="3" w:tplc="04090001" w:tentative="1">
+      <w:start w:val="1"/>
+      <w:numFmt w:val="bullet"/>
+      <w:lvlText w:val=""/>
+      <w:lvlJc w:val="left"/>
+      <w:pPr>
+        <w:ind w:left="2880" w:hanging="360"/>
+      </w:pPr>
+      <w:rPr>
+        <w:rFonts w:ascii="Symbol" w:hAnsi="Symbol" w:hint="default"/>
+      </w:rPr>
+    </w:lvl>
+    <w:lvl w:ilvl="4" w:tplc="04090003" w:tentative="1">
+      <w:start w:val="1"/>
+      <w:numFmt w:val="bullet"/>
+      <w:lvlText w:val="o"/>
+      <w:lvlJc w:val="left"/>
+      <w:pPr>
+        <w:ind w:left="3600" w:hanging="360"/>
+      </w:pPr>
+      <w:rPr>
+        <w:rFonts w:ascii="Courier New" w:hAnsi="Courier New" w:cs="Courier New" w:hint="default"/>
+      </w:rPr>
+    </w:lvl>
+    <w:lvl w:ilvl="5" w:tplc="04090005" w:tentative="1">
+      <w:start w:val="1"/>
+      <w:numFmt w:val="bullet"/>
+      <w:lvlText w:val=""/>
+      <w:lvlJc w:val="left"/>
+      <w:pPr>
+        <w:ind w:left="4320" w:hanging="360"/>
+      </w:pPr>
+      <w:rPr>
+        <w:rFonts w:ascii="Wingdings" w:hAnsi="Wingdings" w:hint="default"/>
+      </w:rPr>
+    </w:lvl>
+    <w:lvl w:ilvl="6" w:tplc="04090001" w:tentative="1">
+      <w:start w:val="1"/>
+      <w:numFmt w:val="bullet"/>
+      <w:lvlText w:val=""/>
+      <w:lvlJc w:val="left"/>
+      <w:pPr>
+        <w:ind w:left="5040" w:hanging="360"/>
+      </w:pPr>
+      <w:rPr>
+        <w:rFonts w:ascii="Symbol" w:hAnsi="Symbol" w:hint="default"/>
+      </w:rPr>
+    </w:lvl>
+    <w:lvl w:ilvl="7" w:tplc="04090003" w:tentative="1">
+      <w:start w:val="1"/>
+      <w:numFmt w:val="bullet"/>
+      <w:lvlText w:val="o"/>
+      <w:lvlJc w:val="left"/>
+      <w:pPr>
+        <w:ind w:left="5760" w:hanging="360"/>
+      </w:pPr>
+      <w:rPr>
+        <w:rFonts w:ascii="Courier New" w:hAnsi="Courier New" w:cs="Courier New" w:hint="default"/>
+      </w:rPr>
+    </w:lvl>
+    <w:lvl w:ilvl="8" w:tplc="04090005" w:tentative="1">
+      <w:start w:val="1"/>
+      <w:numFmt w:val="bullet"/>
+      <w:lvlText w:val=""/>
+      <w:lvlJc w:val="left"/>
+      <w:pPr>
+        <w:ind w:left="6480" w:hanging="360"/>
+      </w:pPr>
+      <w:rPr>
+        <w:rFonts w:ascii="Wingdings" w:hAnsi="Wingdings" w:hint="default"/>
+      </w:rPr>
+    </w:lvl>
+  </w:abstractNum>
+  <w:abstractNum w:abstractNumId="7" w15:restartNumberingAfterBreak="0">
     <w:nsid w:val="63AF7EE0"/>
     <w:multiLevelType w:val="hybridMultilevel"/>
     <w:tmpl w:val="E3CC9298"/>
@@ -11567,7 +12616,7 @@
       </w:pPr>
     </w:lvl>
   </w:abstractNum>
-  <w:abstractNum w:abstractNumId="6" w15:restartNumberingAfterBreak="0">
+  <w:abstractNum w:abstractNumId="8" w15:restartNumberingAfterBreak="0">
     <w:nsid w:val="6EA201E2"/>
     <w:multiLevelType w:val="hybridMultilevel"/>
     <w:tmpl w:val="7722DEF4"/>
@@ -11656,7 +12705,7 @@
       </w:pPr>
     </w:lvl>
   </w:abstractNum>
-  <w:abstractNum w:abstractNumId="7" w15:restartNumberingAfterBreak="0">
+  <w:abstractNum w:abstractNumId="9" w15:restartNumberingAfterBreak="0">
     <w:nsid w:val="6EF203FC"/>
     <w:multiLevelType w:val="hybridMultilevel"/>
     <w:tmpl w:val="6B6A3EFC"/>
@@ -11745,10 +12794,10 @@
       </w:pPr>
     </w:lvl>
   </w:abstractNum>
-  <w:abstractNum w:abstractNumId="8" w15:restartNumberingAfterBreak="0">
-    <w:nsid w:val="75D36E0B"/>
+  <w:abstractNum w:abstractNumId="10" w15:restartNumberingAfterBreak="0">
+    <w:nsid w:val="74A24248"/>
     <w:multiLevelType w:val="hybridMultilevel"/>
-    <w:tmpl w:val="D3B66BC0"/>
+    <w:tmpl w:val="15B4F23C"/>
     <w:lvl w:ilvl="0" w:tplc="04090001">
       <w:start w:val="1"/>
       <w:numFmt w:val="bullet"/>
@@ -11858,23 +12907,136 @@
       </w:rPr>
     </w:lvl>
   </w:abstractNum>
+  <w:abstractNum w:abstractNumId="11" w15:restartNumberingAfterBreak="0">
+    <w:nsid w:val="75D36E0B"/>
+    <w:multiLevelType w:val="hybridMultilevel"/>
+    <w:tmpl w:val="D3B66BC0"/>
+    <w:lvl w:ilvl="0" w:tplc="04090001">
+      <w:start w:val="1"/>
+      <w:numFmt w:val="bullet"/>
+      <w:lvlText w:val=""/>
+      <w:lvlJc w:val="left"/>
+      <w:pPr>
+        <w:ind w:left="720" w:hanging="360"/>
+      </w:pPr>
+      <w:rPr>
+        <w:rFonts w:ascii="Symbol" w:hAnsi="Symbol" w:hint="default"/>
+      </w:rPr>
+    </w:lvl>
+    <w:lvl w:ilvl="1" w:tplc="04090003" w:tentative="1">
+      <w:start w:val="1"/>
+      <w:numFmt w:val="bullet"/>
+      <w:lvlText w:val="o"/>
+      <w:lvlJc w:val="left"/>
+      <w:pPr>
+        <w:ind w:left="1440" w:hanging="360"/>
+      </w:pPr>
+      <w:rPr>
+        <w:rFonts w:ascii="Courier New" w:hAnsi="Courier New" w:cs="Courier New" w:hint="default"/>
+      </w:rPr>
+    </w:lvl>
+    <w:lvl w:ilvl="2" w:tplc="04090005" w:tentative="1">
+      <w:start w:val="1"/>
+      <w:numFmt w:val="bullet"/>
+      <w:lvlText w:val=""/>
+      <w:lvlJc w:val="left"/>
+      <w:pPr>
+        <w:ind w:left="2160" w:hanging="360"/>
+      </w:pPr>
+      <w:rPr>
+        <w:rFonts w:ascii="Wingdings" w:hAnsi="Wingdings" w:hint="default"/>
+      </w:rPr>
+    </w:lvl>
+    <w:lvl w:ilvl="3" w:tplc="04090001" w:tentative="1">
+      <w:start w:val="1"/>
+      <w:numFmt w:val="bullet"/>
+      <w:lvlText w:val=""/>
+      <w:lvlJc w:val="left"/>
+      <w:pPr>
+        <w:ind w:left="2880" w:hanging="360"/>
+      </w:pPr>
+      <w:rPr>
+        <w:rFonts w:ascii="Symbol" w:hAnsi="Symbol" w:hint="default"/>
+      </w:rPr>
+    </w:lvl>
+    <w:lvl w:ilvl="4" w:tplc="04090003" w:tentative="1">
+      <w:start w:val="1"/>
+      <w:numFmt w:val="bullet"/>
+      <w:lvlText w:val="o"/>
+      <w:lvlJc w:val="left"/>
+      <w:pPr>
+        <w:ind w:left="3600" w:hanging="360"/>
+      </w:pPr>
+      <w:rPr>
+        <w:rFonts w:ascii="Courier New" w:hAnsi="Courier New" w:cs="Courier New" w:hint="default"/>
+      </w:rPr>
+    </w:lvl>
+    <w:lvl w:ilvl="5" w:tplc="04090005" w:tentative="1">
+      <w:start w:val="1"/>
+      <w:numFmt w:val="bullet"/>
+      <w:lvlText w:val=""/>
+      <w:lvlJc w:val="left"/>
+      <w:pPr>
+        <w:ind w:left="4320" w:hanging="360"/>
+      </w:pPr>
+      <w:rPr>
+        <w:rFonts w:ascii="Wingdings" w:hAnsi="Wingdings" w:hint="default"/>
+      </w:rPr>
+    </w:lvl>
+    <w:lvl w:ilvl="6" w:tplc="04090001" w:tentative="1">
+      <w:start w:val="1"/>
+      <w:numFmt w:val="bullet"/>
+      <w:lvlText w:val=""/>
+      <w:lvlJc w:val="left"/>
+      <w:pPr>
+        <w:ind w:left="5040" w:hanging="360"/>
+      </w:pPr>
+      <w:rPr>
+        <w:rFonts w:ascii="Symbol" w:hAnsi="Symbol" w:hint="default"/>
+      </w:rPr>
+    </w:lvl>
+    <w:lvl w:ilvl="7" w:tplc="04090003" w:tentative="1">
+      <w:start w:val="1"/>
+      <w:numFmt w:val="bullet"/>
+      <w:lvlText w:val="o"/>
+      <w:lvlJc w:val="left"/>
+      <w:pPr>
+        <w:ind w:left="5760" w:hanging="360"/>
+      </w:pPr>
+      <w:rPr>
+        <w:rFonts w:ascii="Courier New" w:hAnsi="Courier New" w:cs="Courier New" w:hint="default"/>
+      </w:rPr>
+    </w:lvl>
+    <w:lvl w:ilvl="8" w:tplc="04090005" w:tentative="1">
+      <w:start w:val="1"/>
+      <w:numFmt w:val="bullet"/>
+      <w:lvlText w:val=""/>
+      <w:lvlJc w:val="left"/>
+      <w:pPr>
+        <w:ind w:left="6480" w:hanging="360"/>
+      </w:pPr>
+      <w:rPr>
+        <w:rFonts w:ascii="Wingdings" w:hAnsi="Wingdings" w:hint="default"/>
+      </w:rPr>
+    </w:lvl>
+  </w:abstractNum>
   <w:num w:numId="1">
+    <w:abstractNumId w:val="11"/>
+  </w:num>
+  <w:num w:numId="2">
     <w:abstractNumId w:val="8"/>
   </w:num>
-  <w:num w:numId="2">
+  <w:num w:numId="3">
     <w:abstractNumId w:val="6"/>
   </w:num>
-  <w:num w:numId="3">
-    <w:abstractNumId w:val="4"/>
-  </w:num>
   <w:num w:numId="4">
-    <w:abstractNumId w:val="5"/>
+    <w:abstractNumId w:val="7"/>
   </w:num>
   <w:num w:numId="5">
     <w:abstractNumId w:val="0"/>
   </w:num>
   <w:num w:numId="6">
-    <w:abstractNumId w:val="7"/>
+    <w:abstractNumId w:val="9"/>
   </w:num>
   <w:num w:numId="7">
     <w:abstractNumId w:val="1"/>
@@ -11883,7 +13045,16 @@
     <w:abstractNumId w:val="2"/>
   </w:num>
   <w:num w:numId="9">
+    <w:abstractNumId w:val="4"/>
+  </w:num>
+  <w:num w:numId="10">
+    <w:abstractNumId w:val="5"/>
+  </w:num>
+  <w:num w:numId="11">
     <w:abstractNumId w:val="3"/>
+  </w:num>
+  <w:num w:numId="12">
+    <w:abstractNumId w:val="10"/>
   </w:num>
 </w:numbering>
 </file>
@@ -12384,7 +13555,6 @@
     <w:basedOn w:val="Normal"/>
     <w:link w:val="FootnoteTextChar"/>
     <w:uiPriority w:val="99"/>
-    <w:semiHidden/>
     <w:unhideWhenUsed/>
     <w:rsid w:val="00EA5943"/>
     <w:pPr>
@@ -12400,7 +13570,6 @@
     <w:basedOn w:val="DefaultParagraphFont"/>
     <w:link w:val="FootnoteText"/>
     <w:uiPriority w:val="99"/>
-    <w:semiHidden/>
     <w:rsid w:val="00EA5943"/>
     <w:rPr>
       <w:sz w:val="20"/>
@@ -12721,7 +13890,7 @@
 </file>
 
 <file path=customXml/itemProps1.xml><?xml version="1.0" encoding="utf-8"?>
-<ds:datastoreItem xmlns:ds="http://schemas.openxmlformats.org/officeDocument/2006/customXml" ds:itemID="{8BB1911C-BBDF-473C-B221-3FEC27C36171}">
+<ds:datastoreItem xmlns:ds="http://schemas.openxmlformats.org/officeDocument/2006/customXml" ds:itemID="{E1F44940-D9A8-469C-BBFA-60E16B32C685}">
   <ds:schemaRefs>
     <ds:schemaRef ds:uri="http://schemas.openxmlformats.org/officeDocument/2006/bibliography"/>
   </ds:schemaRefs>

</xml_diff>